<commit_message>
Completed test cases and code for finding the average of a list of integers
</commit_message>
<xml_diff>
--- a/CS 362 HW 4.docx
+++ b/CS 362 HW 4.docx
@@ -100,25 +100,7 @@
           <w:sz w:val="24"/>
           <w:szCs w:val="24"/>
         </w:rPr>
-        <w:t xml:space="preserve">Not a proper input. Please input </w:t>
-      </w:r>
-      <w:proofErr w:type="gramStart"/>
-      <w:r>
-        <w:rPr>
-          <w:rFonts w:ascii="Times New Roman" w:hAnsi="Times New Roman" w:cs="Times New Roman"/>
-          <w:sz w:val="24"/>
-          <w:szCs w:val="24"/>
-        </w:rPr>
-        <w:t>a</w:t>
-      </w:r>
-      <w:proofErr w:type="gramEnd"/>
-      <w:r>
-        <w:rPr>
-          <w:rFonts w:ascii="Times New Roman" w:hAnsi="Times New Roman" w:cs="Times New Roman"/>
-          <w:sz w:val="24"/>
-          <w:szCs w:val="24"/>
-        </w:rPr>
-        <w:t xml:space="preserve"> integer</w:t>
+        <w:t>Not a proper input. Please input a integer</w:t>
       </w:r>
       <w:r>
         <w:rPr>
@@ -153,6 +135,80 @@
           <w:szCs w:val="24"/>
         </w:rPr>
         <w:t>Question 2:</w:t>
+      </w:r>
+    </w:p>
+    <w:p>
+      <w:pPr>
+        <w:rPr>
+          <w:rFonts w:ascii="Times New Roman" w:hAnsi="Times New Roman" w:cs="Times New Roman"/>
+          <w:sz w:val="24"/>
+          <w:szCs w:val="24"/>
+        </w:rPr>
+      </w:pPr>
+      <w:r>
+        <w:rPr>
+          <w:rFonts w:ascii="Times New Roman" w:hAnsi="Times New Roman" w:cs="Times New Roman"/>
+          <w:sz w:val="24"/>
+          <w:szCs w:val="24"/>
+        </w:rPr>
+        <w:tab/>
+        <w:t>The tests for this program include checking if a list contains all integers, if a list is empty,</w:t>
+      </w:r>
+      <w:r>
+        <w:rPr>
+          <w:rFonts w:ascii="Times New Roman" w:hAnsi="Times New Roman" w:cs="Times New Roman"/>
+          <w:sz w:val="24"/>
+          <w:szCs w:val="24"/>
+        </w:rPr>
+        <w:t xml:space="preserve"> or</w:t>
+      </w:r>
+      <w:r>
+        <w:rPr>
+          <w:rFonts w:ascii="Times New Roman" w:hAnsi="Times New Roman" w:cs="Times New Roman"/>
+          <w:sz w:val="24"/>
+          <w:szCs w:val="24"/>
+        </w:rPr>
+        <w:t xml:space="preserve"> if a list contains string values. To test for correctness, I built a test case that checks to see if the function properly returns an average for a list of integers. The second test case determines if a list is empty</w:t>
+      </w:r>
+      <w:r>
+        <w:rPr>
+          <w:rFonts w:ascii="Times New Roman" w:hAnsi="Times New Roman" w:cs="Times New Roman"/>
+          <w:sz w:val="24"/>
+          <w:szCs w:val="24"/>
+        </w:rPr>
+        <w:t xml:space="preserve"> and handles divide by zero error</w:t>
+      </w:r>
+      <w:r>
+        <w:rPr>
+          <w:rFonts w:ascii="Times New Roman" w:hAnsi="Times New Roman" w:cs="Times New Roman"/>
+          <w:sz w:val="24"/>
+          <w:szCs w:val="24"/>
+        </w:rPr>
+        <w:t>. The function handles this by finding the length of the list and compares it to 0. If the length is 0 it returns a string describing that the list cannot be empty</w:t>
+      </w:r>
+      <w:r>
+        <w:rPr>
+          <w:rFonts w:ascii="Times New Roman" w:hAnsi="Times New Roman" w:cs="Times New Roman"/>
+          <w:sz w:val="24"/>
+          <w:szCs w:val="24"/>
+        </w:rPr>
+        <w:t xml:space="preserve"> since this would cause a divide by zero error</w:t>
+      </w:r>
+      <w:r>
+        <w:rPr>
+          <w:rFonts w:ascii="Times New Roman" w:hAnsi="Times New Roman" w:cs="Times New Roman"/>
+          <w:sz w:val="24"/>
+          <w:szCs w:val="24"/>
+        </w:rPr>
+        <w:t xml:space="preserve">. The third test case determines if there are mixed types in the array. If there are, then the function returns a string detailing </w:t>
+      </w:r>
+      <w:r>
+        <w:rPr>
+          <w:rFonts w:ascii="Times New Roman" w:hAnsi="Times New Roman" w:cs="Times New Roman"/>
+          <w:sz w:val="24"/>
+          <w:szCs w:val="24"/>
+        </w:rPr>
+        <w:t xml:space="preserve">that the list contained mixed types. </w:t>
       </w:r>
     </w:p>
     <w:p>

</xml_diff>